<commit_message>
Fixing Analytical Framework page
</commit_message>
<xml_diff>
--- a/assets/scripts/analytical-toolkit-and-modeling-innovations.docx
+++ b/assets/scripts/analytical-toolkit-and-modeling-innovations.docx
@@ -305,19 +305,15 @@
       <w:r>
         <w:t xml:space="preserve"> Model captures endogenous credibility, asymmetric loss functions, nonlinear Phillips Curve dynamics, and state-dependent responses. </w:t>
       </w:r>
-      <w:proofErr w:type="spellStart"/>
-      <w:r>
-        <w:t>MPmod</w:t>
-      </w:r>
-      <w:proofErr w:type="spellEnd"/>
+      <w:r>
+        <w:t>MPMOD</w:t>
+      </w:r>
       <w:r>
         <w:t xml:space="preserve"> is a tractable semi-structural model used for real-time policy simulations. </w:t>
       </w:r>
-      <w:proofErr w:type="spellStart"/>
-      <w:r>
-        <w:t>FCmod</w:t>
-      </w:r>
-      <w:proofErr w:type="spellEnd"/>
+      <w:r>
+        <w:t>FCMOD</w:t>
+      </w:r>
       <w:r>
         <w:t xml:space="preserve"> is designed to </w:t>
       </w:r>
@@ -441,7 +437,21 @@
           <w:b/>
           <w:bCs/>
         </w:rPr>
-        <w:t xml:space="preserve">Douglas Laxton, Mher Galstyan, Vahe Avagyan, Jared Laxton, Asya Kostanyan, and </w:t>
+        <w:t xml:space="preserve">Douglas Laxton, </w:t>
+      </w:r>
+      <w:r>
+        <w:rPr>
+          <w:b/>
+          <w:bCs/>
+        </w:rPr>
+        <w:t>Martin</w:t>
+      </w:r>
+      <w:r>
+        <w:rPr>
+          <w:b/>
+          <w:bCs/>
+        </w:rPr>
+        <w:t xml:space="preserve"> Galstyan, Jared Laxton, Asya Kostanyan, and </w:t>
       </w:r>
       <w:proofErr w:type="spellStart"/>
       <w:r>
@@ -463,22 +473,6 @@
         <w:t xml:space="preserve"> for their guidance and support in producing this video.</w:t>
       </w:r>
     </w:p>
-    <w:p/>
-    <w:p>
-      <w:pPr>
-        <w:rPr>
-          <w:b/>
-          <w:bCs/>
-        </w:rPr>
-      </w:pPr>
-      <w:r>
-        <w:rPr>
-          <w:b/>
-          <w:bCs/>
-        </w:rPr>
-        <w:t>See you there.</w:t>
-      </w:r>
-    </w:p>
     <w:p>
       <w:pPr>
         <w:rPr>
@@ -506,39 +500,37 @@
       <w:pPr>
         <w:numPr>
           <w:ilvl w:val="0"/>
-          <w:numId w:val="4"/>
+          <w:numId w:val="5"/>
         </w:numPr>
-        <w:jc w:val="both"/>
-      </w:pPr>
-      <w:r>
-        <w:t xml:space="preserve">Dincer, N., &amp; </w:t>
-      </w:r>
-      <w:proofErr w:type="spellStart"/>
-      <w:r>
-        <w:t>Eichengreen</w:t>
-      </w:r>
-      <w:proofErr w:type="spellEnd"/>
-      <w:r>
-        <w:t xml:space="preserve">, B. (2014). “Central Bank Transparency and Independence: Updates and New </w:t>
-      </w:r>
-      <w:r>
-        <w:t>M</w:t>
-      </w:r>
-      <w:r>
-        <w:t>easures.” </w:t>
-      </w:r>
-    </w:p>
-    <w:p>
-      <w:pPr>
-        <w:ind w:left="720"/>
-        <w:jc w:val="both"/>
-      </w:pPr>
-      <w:hyperlink r:id="rId7" w:history="1">
+      </w:pPr>
+      <w:hyperlink r:id="rId7" w:tgtFrame="_blank" w:history="1">
         <w:r>
           <w:rPr>
             <w:rStyle w:val="Hyperlink"/>
           </w:rPr>
-          <w:t>https://www.ijcb.org/journal/ijcb14q1a6.htm</w:t>
+          <w:t xml:space="preserve">Dincer, N., &amp; </w:t>
+        </w:r>
+        <w:proofErr w:type="spellStart"/>
+        <w:r>
+          <w:rPr>
+            <w:rStyle w:val="Hyperlink"/>
+          </w:rPr>
+          <w:t>Eichengreen</w:t>
+        </w:r>
+        <w:proofErr w:type="spellEnd"/>
+        <w:r>
+          <w:rPr>
+            <w:rStyle w:val="Hyperlink"/>
+          </w:rPr>
+          <w:t>, B. (2014). “Central Bank Transparency and Independence: Updates and New Measures.” </w:t>
+        </w:r>
+        <w:r>
+          <w:rPr>
+            <w:rStyle w:val="Hyperlink"/>
+            <w:i/>
+            <w:iCs/>
+          </w:rPr>
+          <w:t>International Journal of Central Banking.</w:t>
         </w:r>
       </w:hyperlink>
     </w:p>
@@ -546,29 +538,29 @@
       <w:pPr>
         <w:numPr>
           <w:ilvl w:val="0"/>
-          <w:numId w:val="4"/>
+          <w:numId w:val="5"/>
         </w:numPr>
-        <w:jc w:val="both"/>
-      </w:pPr>
-      <w:r>
-        <w:t>Laxton, D., M. Galstyan, and V. Avagyan (eds.) (2023). </w:t>
-      </w:r>
-      <w:r>
-        <w:rPr>
-          <w:i/>
-          <w:iCs/>
-        </w:rPr>
-        <w:t>The Prudent Risk Management Approach to Price Stability.</w:t>
-      </w:r>
-      <w:r>
-        <w:t> Better Policy Project (Unpublished mimeograph). </w:t>
-      </w:r>
+      </w:pPr>
       <w:hyperlink r:id="rId8" w:tgtFrame="_blank" w:history="1">
         <w:r>
           <w:rPr>
             <w:rStyle w:val="Hyperlink"/>
           </w:rPr>
-          <w:t>https://www.thebetterpolicyproject.org/_files/ugd/bf672a_44316592afd24e26add8648beeb507a2.pdf</w:t>
+          <w:t>Laxton, D., Galstyan, M., &amp; Avagyan, V. (eds.) (2023). </w:t>
+        </w:r>
+        <w:r>
+          <w:rPr>
+            <w:rStyle w:val="Hyperlink"/>
+            <w:i/>
+            <w:iCs/>
+          </w:rPr>
+          <w:t>The Prudent Risk Management Approach to Price Stability.</w:t>
+        </w:r>
+        <w:r>
+          <w:rPr>
+            <w:rStyle w:val="Hyperlink"/>
+          </w:rPr>
+          <w:t> Better Policy Project (Unpublished mimeograph).</w:t>
         </w:r>
       </w:hyperlink>
     </w:p>
@@ -576,20 +568,15 @@
       <w:pPr>
         <w:numPr>
           <w:ilvl w:val="0"/>
-          <w:numId w:val="4"/>
+          <w:numId w:val="5"/>
         </w:numPr>
-        <w:jc w:val="both"/>
-      </w:pPr>
-      <w:r>
-        <w:lastRenderedPageBreak/>
-        <w:t>Freedman, C., &amp; Laxton, D. (2009). “Why Inflation Targeting?” IMF Working Paper 09/86. </w:t>
-      </w:r>
+      </w:pPr>
       <w:hyperlink r:id="rId9" w:tgtFrame="_blank" w:history="1">
         <w:r>
           <w:rPr>
             <w:rStyle w:val="Hyperlink"/>
           </w:rPr>
-          <w:t>https://www.imf.org/external/pubs/ft/wp/2009/wp0986.pdf</w:t>
+          <w:t>Freedman, C., &amp; Laxton, D. (2009). “Why Inflation Targeting?” IMF Working Paper 09/86.</w:t>
         </w:r>
       </w:hyperlink>
     </w:p>
@@ -597,36 +584,114 @@
       <w:pPr>
         <w:numPr>
           <w:ilvl w:val="0"/>
-          <w:numId w:val="4"/>
+          <w:numId w:val="5"/>
         </w:numPr>
-        <w:jc w:val="both"/>
-      </w:pPr>
-      <w:r>
-        <w:t>Debelle, G., &amp; Laxton, D. (1996). “Is the Phillips Curve Really a Curve? Some Evidence for Australia.” IMF Working Paper 96/37. </w:t>
-      </w:r>
-    </w:p>
-    <w:p>
-      <w:pPr>
-        <w:ind w:left="720"/>
-        <w:jc w:val="both"/>
-      </w:pPr>
-      <w:hyperlink r:id="rId10" w:history="1">
+      </w:pPr>
+      <w:hyperlink r:id="rId10" w:tgtFrame="_blank" w:history="1">
         <w:r>
           <w:rPr>
             <w:rStyle w:val="Hyperlink"/>
           </w:rPr>
-          <w:t>https://www.imf.org/en/publications/wp/issues/2016/12/30/is-the-phillips-curve-really-a-curve-some-evidence-for-canada-the-united-kingdom-and-the-2079</w:t>
+          <w:t>Debelle, G., &amp; Laxton, D. (1996). “Is the Phillips Curve Really a Curve? Some Evidence for Australia.” IMF Working Paper 96/37.</w:t>
+        </w:r>
+      </w:hyperlink>
+    </w:p>
+    <w:p>
+      <w:pPr>
+        <w:numPr>
+          <w:ilvl w:val="0"/>
+          <w:numId w:val="5"/>
+        </w:numPr>
+      </w:pPr>
+      <w:hyperlink r:id="rId11" w:tgtFrame="_blank" w:history="1">
+        <w:r>
+          <w:rPr>
+            <w:rStyle w:val="Hyperlink"/>
+          </w:rPr>
+          <w:t xml:space="preserve">Kostanyan, A., </w:t>
+        </w:r>
+        <w:proofErr w:type="spellStart"/>
+        <w:r>
+          <w:rPr>
+            <w:rStyle w:val="Hyperlink"/>
+          </w:rPr>
+          <w:t>Matinyan</w:t>
+        </w:r>
+        <w:proofErr w:type="spellEnd"/>
+        <w:r>
+          <w:rPr>
+            <w:rStyle w:val="Hyperlink"/>
+          </w:rPr>
+          <w:t>, A., &amp; Papikyan, A. (2022). </w:t>
+        </w:r>
+        <w:r>
+          <w:rPr>
+            <w:rStyle w:val="Hyperlink"/>
+            <w:i/>
+            <w:iCs/>
+          </w:rPr>
+          <w:t>Getting FIT with Imperfect Policy Credibility: DYNARE/JULIA Workshops with an Application for the U.S. Economy.</w:t>
+        </w:r>
+        <w:r>
+          <w:rPr>
+            <w:rStyle w:val="Hyperlink"/>
+          </w:rPr>
+          <w:t> CBA Working Paper 2022/04. October 31, 2022.</w:t>
+        </w:r>
+      </w:hyperlink>
+    </w:p>
+    <w:p>
+      <w:pPr>
+        <w:numPr>
+          <w:ilvl w:val="0"/>
+          <w:numId w:val="5"/>
+        </w:numPr>
+      </w:pPr>
+      <w:hyperlink r:id="rId12" w:tgtFrame="_blank" w:history="1">
+        <w:r>
+          <w:rPr>
+            <w:rStyle w:val="Hyperlink"/>
+          </w:rPr>
+          <w:t xml:space="preserve">Kostanyan, A., </w:t>
+        </w:r>
+        <w:proofErr w:type="spellStart"/>
+        <w:r>
+          <w:rPr>
+            <w:rStyle w:val="Hyperlink"/>
+          </w:rPr>
+          <w:t>Matinyan</w:t>
+        </w:r>
+        <w:proofErr w:type="spellEnd"/>
+        <w:r>
+          <w:rPr>
+            <w:rStyle w:val="Hyperlink"/>
+          </w:rPr>
+          <w:t>, A., &amp; Papikyan, A. (2022). </w:t>
+        </w:r>
+        <w:r>
+          <w:rPr>
+            <w:rStyle w:val="Hyperlink"/>
+            <w:i/>
+            <w:iCs/>
+          </w:rPr>
+          <w:t>Getting FIT with Imperfect Policy Credibility: DYNARE/JULIA Workshops with an Application for a Small Open Economy.</w:t>
+        </w:r>
+        <w:r>
+          <w:rPr>
+            <w:rStyle w:val="Hyperlink"/>
+          </w:rPr>
+          <w:t> CBA Working Paper 2022/07. November 30, 2022.</w:t>
         </w:r>
       </w:hyperlink>
     </w:p>
     <w:p/>
     <w:sectPr>
-      <w:headerReference w:type="even" r:id="rId11"/>
-      <w:headerReference w:type="default" r:id="rId12"/>
-      <w:footerReference w:type="even" r:id="rId13"/>
-      <w:footerReference w:type="default" r:id="rId14"/>
-      <w:headerReference w:type="first" r:id="rId15"/>
-      <w:footerReference w:type="first" r:id="rId16"/>
+      <w:headerReference w:type="even" r:id="rId13"/>
+      <w:headerReference w:type="default" r:id="rId14"/>
+      <w:footerReference w:type="even" r:id="rId15"/>
+      <w:footerReference w:type="default" r:id="rId16"/>
+      <w:headerReference w:type="first" r:id="rId17"/>
+      <w:footerReference w:type="first" r:id="rId18"/>
       <w:pgSz w:w="11906" w:h="16838"/>
       <w:pgMar w:top="1440" w:right="1440" w:bottom="1440" w:left="1440" w:header="709" w:footer="708" w:gutter="0"/>
       <w:cols w:space="708"/>
@@ -1460,6 +1525,155 @@
     </w:lvl>
   </w:abstractNum>
   <w:abstractNum w:abstractNumId="3" w15:restartNumberingAfterBreak="0">
+    <w:nsid w:val="48621A01"/>
+    <w:multiLevelType w:val="multilevel"/>
+    <w:tmpl w:val="8E969680"/>
+    <w:lvl w:ilvl="0">
+      <w:start w:val="1"/>
+      <w:numFmt w:val="bullet"/>
+      <w:lvlText w:val=""/>
+      <w:lvlJc w:val="left"/>
+      <w:pPr>
+        <w:tabs>
+          <w:tab w:val="num" w:pos="720"/>
+        </w:tabs>
+        <w:ind w:left="720" w:hanging="360"/>
+      </w:pPr>
+      <w:rPr>
+        <w:rFonts w:ascii="Symbol" w:hAnsi="Symbol" w:hint="default"/>
+        <w:sz w:val="20"/>
+      </w:rPr>
+    </w:lvl>
+    <w:lvl w:ilvl="1" w:tentative="1">
+      <w:start w:val="1"/>
+      <w:numFmt w:val="bullet"/>
+      <w:lvlText w:val="o"/>
+      <w:lvlJc w:val="left"/>
+      <w:pPr>
+        <w:tabs>
+          <w:tab w:val="num" w:pos="1440"/>
+        </w:tabs>
+        <w:ind w:left="1440" w:hanging="360"/>
+      </w:pPr>
+      <w:rPr>
+        <w:rFonts w:ascii="Courier New" w:hAnsi="Courier New" w:hint="default"/>
+        <w:sz w:val="20"/>
+      </w:rPr>
+    </w:lvl>
+    <w:lvl w:ilvl="2" w:tentative="1">
+      <w:start w:val="1"/>
+      <w:numFmt w:val="bullet"/>
+      <w:lvlText w:val=""/>
+      <w:lvlJc w:val="left"/>
+      <w:pPr>
+        <w:tabs>
+          <w:tab w:val="num" w:pos="2160"/>
+        </w:tabs>
+        <w:ind w:left="2160" w:hanging="360"/>
+      </w:pPr>
+      <w:rPr>
+        <w:rFonts w:ascii="Wingdings" w:hAnsi="Wingdings" w:hint="default"/>
+        <w:sz w:val="20"/>
+      </w:rPr>
+    </w:lvl>
+    <w:lvl w:ilvl="3" w:tentative="1">
+      <w:start w:val="1"/>
+      <w:numFmt w:val="bullet"/>
+      <w:lvlText w:val=""/>
+      <w:lvlJc w:val="left"/>
+      <w:pPr>
+        <w:tabs>
+          <w:tab w:val="num" w:pos="2880"/>
+        </w:tabs>
+        <w:ind w:left="2880" w:hanging="360"/>
+      </w:pPr>
+      <w:rPr>
+        <w:rFonts w:ascii="Wingdings" w:hAnsi="Wingdings" w:hint="default"/>
+        <w:sz w:val="20"/>
+      </w:rPr>
+    </w:lvl>
+    <w:lvl w:ilvl="4" w:tentative="1">
+      <w:start w:val="1"/>
+      <w:numFmt w:val="bullet"/>
+      <w:lvlText w:val=""/>
+      <w:lvlJc w:val="left"/>
+      <w:pPr>
+        <w:tabs>
+          <w:tab w:val="num" w:pos="3600"/>
+        </w:tabs>
+        <w:ind w:left="3600" w:hanging="360"/>
+      </w:pPr>
+      <w:rPr>
+        <w:rFonts w:ascii="Wingdings" w:hAnsi="Wingdings" w:hint="default"/>
+        <w:sz w:val="20"/>
+      </w:rPr>
+    </w:lvl>
+    <w:lvl w:ilvl="5" w:tentative="1">
+      <w:start w:val="1"/>
+      <w:numFmt w:val="bullet"/>
+      <w:lvlText w:val=""/>
+      <w:lvlJc w:val="left"/>
+      <w:pPr>
+        <w:tabs>
+          <w:tab w:val="num" w:pos="4320"/>
+        </w:tabs>
+        <w:ind w:left="4320" w:hanging="360"/>
+      </w:pPr>
+      <w:rPr>
+        <w:rFonts w:ascii="Wingdings" w:hAnsi="Wingdings" w:hint="default"/>
+        <w:sz w:val="20"/>
+      </w:rPr>
+    </w:lvl>
+    <w:lvl w:ilvl="6" w:tentative="1">
+      <w:start w:val="1"/>
+      <w:numFmt w:val="bullet"/>
+      <w:lvlText w:val=""/>
+      <w:lvlJc w:val="left"/>
+      <w:pPr>
+        <w:tabs>
+          <w:tab w:val="num" w:pos="5040"/>
+        </w:tabs>
+        <w:ind w:left="5040" w:hanging="360"/>
+      </w:pPr>
+      <w:rPr>
+        <w:rFonts w:ascii="Wingdings" w:hAnsi="Wingdings" w:hint="default"/>
+        <w:sz w:val="20"/>
+      </w:rPr>
+    </w:lvl>
+    <w:lvl w:ilvl="7" w:tentative="1">
+      <w:start w:val="1"/>
+      <w:numFmt w:val="bullet"/>
+      <w:lvlText w:val=""/>
+      <w:lvlJc w:val="left"/>
+      <w:pPr>
+        <w:tabs>
+          <w:tab w:val="num" w:pos="5760"/>
+        </w:tabs>
+        <w:ind w:left="5760" w:hanging="360"/>
+      </w:pPr>
+      <w:rPr>
+        <w:rFonts w:ascii="Wingdings" w:hAnsi="Wingdings" w:hint="default"/>
+        <w:sz w:val="20"/>
+      </w:rPr>
+    </w:lvl>
+    <w:lvl w:ilvl="8" w:tentative="1">
+      <w:start w:val="1"/>
+      <w:numFmt w:val="bullet"/>
+      <w:lvlText w:val=""/>
+      <w:lvlJc w:val="left"/>
+      <w:pPr>
+        <w:tabs>
+          <w:tab w:val="num" w:pos="6480"/>
+        </w:tabs>
+        <w:ind w:left="6480" w:hanging="360"/>
+      </w:pPr>
+      <w:rPr>
+        <w:rFonts w:ascii="Wingdings" w:hAnsi="Wingdings" w:hint="default"/>
+        <w:sz w:val="20"/>
+      </w:rPr>
+    </w:lvl>
+  </w:abstractNum>
+  <w:abstractNum w:abstractNumId="4" w15:restartNumberingAfterBreak="0">
     <w:nsid w:val="50FF0CB0"/>
     <w:multiLevelType w:val="multilevel"/>
     <w:tmpl w:val="D1FC7074"/>
@@ -1612,13 +1826,16 @@
     <w:abstractNumId w:val="1"/>
   </w:num>
   <w:num w:numId="2" w16cid:durableId="1105033860">
-    <w:abstractNumId w:val="3"/>
+    <w:abstractNumId w:val="4"/>
   </w:num>
   <w:num w:numId="3" w16cid:durableId="1277063196">
     <w:abstractNumId w:val="0"/>
   </w:num>
   <w:num w:numId="4" w16cid:durableId="2079940045">
     <w:abstractNumId w:val="2"/>
+  </w:num>
+  <w:num w:numId="5" w16cid:durableId="300499619">
+    <w:abstractNumId w:val="3"/>
   </w:num>
 </w:numbering>
 </file>
@@ -2225,7 +2442,6 @@
   <w:style w:type="character" w:default="1" w:styleId="DefaultParagraphFont">
     <w:name w:val="Default Paragraph Font"/>
     <w:uiPriority w:val="1"/>
-    <w:semiHidden/>
     <w:unhideWhenUsed/>
   </w:style>
   <w:style w:type="table" w:default="1" w:styleId="TableNormal">

</xml_diff>